<commit_message>
Partie 2 Question 8 + mise en place des options de compilation relative dans le projet
</commit_message>
<xml_diff>
--- a/Partie1.docx
+++ b/Partie1.docx
@@ -5711,15 +5711,7 @@
       </w:r>
       <w:proofErr w:type="spellEnd"/>
       <w:r>
-        <w:t xml:space="preserve">, un index (qui correspond au driver de rendu à initialiser mais prendra la valeur -1 pour initialiser le premier), et les </w:t>
-      </w:r>
-      <w:proofErr w:type="gramStart"/>
-      <w:r>
-        <w:t>flags</w:t>
-      </w:r>
-      <w:proofErr w:type="gramEnd"/>
-      <w:r>
-        <w:t xml:space="preserve"> suivants :</w:t>
+        <w:t>, un index (qui correspond au driver de rendu à initialiser mais prendra la valeur -1 pour initialiser le premier), et les flags suivants :</w:t>
       </w:r>
     </w:p>
     <w:tbl>
@@ -12614,6 +12606,9 @@
     </w:p>
     <w:p>
       <w:pPr>
+        <w:tabs>
+          <w:tab w:val="left" w:pos="6240"/>
+        </w:tabs>
         <w:rPr>
           <w:b/>
           <w:bCs/>
@@ -12625,6 +12620,13 @@
           <w:bCs/>
         </w:rPr>
         <w:t>29) Voir le projet git final !</w:t>
+      </w:r>
+      <w:r>
+        <w:rPr>
+          <w:b/>
+          <w:bCs/>
+        </w:rPr>
+        <w:tab/>
       </w:r>
       <w:bookmarkStart w:id="0" w:name="_GoBack"/>
       <w:bookmarkEnd w:id="0"/>

</xml_diff>